<commit_message>
Worked with Aunt Mary on essay
Final version of essay 1
</commit_message>
<xml_diff>
--- a/Application Doc 22-7-18.docx
+++ b/Application Doc 22-7-18.docx
@@ -142,7 +142,39 @@
           <w:sz w:val="24"/>
           <w:szCs w:val="24"/>
         </w:rPr>
-        <w:t>. By the time I was six I had played enough emulated games, on enough platforms, that I could start comparing them. I would critique the control ports, how smooth they played, and how well they ran worked. As I grew up l</w:t>
+        <w:t xml:space="preserve">. By the time I was six I had played enough emulated games, on enough platforms, that I could start comparing them. I would </w:t>
+      </w:r>
+      <w:r>
+        <w:rPr>
+          <w:rFonts w:ascii="Times New Roman" w:eastAsia="Times New Roman" w:hAnsi="Times New Roman" w:cs="Times New Roman"/>
+          <w:sz w:val="24"/>
+          <w:szCs w:val="24"/>
+        </w:rPr>
+        <w:t xml:space="preserve">question and </w:t>
+      </w:r>
+      <w:r>
+        <w:rPr>
+          <w:rFonts w:ascii="Times New Roman" w:eastAsia="Times New Roman" w:hAnsi="Times New Roman" w:cs="Times New Roman"/>
+          <w:sz w:val="24"/>
+          <w:szCs w:val="24"/>
+        </w:rPr>
+        <w:t xml:space="preserve">critique the control ports, how smooth they played, and how well they ran worked. As I grew up </w:t>
+      </w:r>
+      <w:r>
+        <w:rPr>
+          <w:rFonts w:ascii="Times New Roman" w:eastAsia="Times New Roman" w:hAnsi="Times New Roman" w:cs="Times New Roman"/>
+          <w:sz w:val="24"/>
+          <w:szCs w:val="24"/>
+        </w:rPr>
+        <w:t xml:space="preserve">the passion for </w:t>
+      </w:r>
+      <w:r>
+        <w:rPr>
+          <w:rFonts w:ascii="Times New Roman" w:eastAsia="Times New Roman" w:hAnsi="Times New Roman" w:cs="Times New Roman"/>
+          <w:sz w:val="24"/>
+          <w:szCs w:val="24"/>
+        </w:rPr>
+        <w:t>l</w:t>
       </w:r>
       <w:r>
         <w:rPr>
@@ -182,7 +214,15 @@
           <w:sz w:val="24"/>
           <w:szCs w:val="24"/>
         </w:rPr>
-        <w:t xml:space="preserve"> I was critiquing the games and trying to design better solutions to problems they had.</w:t>
+        <w:t xml:space="preserve"> I was critiquing the games and trying to design better solutions to problems</w:t>
+      </w:r>
+      <w:r>
+        <w:rPr>
+          <w:rFonts w:ascii="Times New Roman" w:eastAsia="Times New Roman" w:hAnsi="Times New Roman" w:cs="Times New Roman"/>
+          <w:sz w:val="24"/>
+          <w:szCs w:val="24"/>
+        </w:rPr>
+        <w:t xml:space="preserve"> I identified while playing a variety of early 2000’s games.</w:t>
       </w:r>
       <w:r>
         <w:rPr>
@@ -274,24 +314,48 @@
           <w:sz w:val="24"/>
           <w:szCs w:val="24"/>
         </w:rPr>
-        <w:t xml:space="preserve"> Having something</w:t>
-      </w:r>
-      <w:r>
-        <w:rPr>
-          <w:rFonts w:ascii="Times New Roman" w:eastAsia="Times New Roman" w:hAnsi="Times New Roman" w:cs="Times New Roman"/>
-          <w:sz w:val="24"/>
-          <w:szCs w:val="24"/>
-        </w:rPr>
-        <w:t xml:space="preserve"> like video games the let me escape the ‘reality’ of my life was a huge draw, even if it just meant that I got to put headphones on to get away from the noise.</w:t>
-      </w:r>
-      <w:r>
-        <w:rPr>
-          <w:rFonts w:ascii="Times New Roman" w:eastAsia="Times New Roman" w:hAnsi="Times New Roman" w:cs="Times New Roman"/>
-          <w:sz w:val="24"/>
-          <w:szCs w:val="24"/>
-        </w:rPr>
         <w:t xml:space="preserve"> </w:t>
       </w:r>
+      <w:r>
+        <w:rPr>
+          <w:rFonts w:ascii="Times New Roman" w:eastAsia="Times New Roman" w:hAnsi="Times New Roman" w:cs="Times New Roman"/>
+          <w:sz w:val="24"/>
+          <w:szCs w:val="24"/>
+        </w:rPr>
+        <w:t>V</w:t>
+      </w:r>
+      <w:r>
+        <w:rPr>
+          <w:rFonts w:ascii="Times New Roman" w:eastAsia="Times New Roman" w:hAnsi="Times New Roman" w:cs="Times New Roman"/>
+          <w:sz w:val="24"/>
+          <w:szCs w:val="24"/>
+        </w:rPr>
+        <w:t>ideo games let me escape the ‘reality’ of my life</w:t>
+      </w:r>
+      <w:r>
+        <w:rPr>
+          <w:rFonts w:ascii="Times New Roman" w:eastAsia="Times New Roman" w:hAnsi="Times New Roman" w:cs="Times New Roman"/>
+          <w:sz w:val="24"/>
+          <w:szCs w:val="24"/>
+        </w:rPr>
+        <w:t>, this</w:t>
+      </w:r>
+      <w:r>
+        <w:rPr>
+          <w:rFonts w:ascii="Times New Roman" w:eastAsia="Times New Roman" w:hAnsi="Times New Roman" w:cs="Times New Roman"/>
+          <w:sz w:val="24"/>
+          <w:szCs w:val="24"/>
+        </w:rPr>
+        <w:t xml:space="preserve"> was a huge draw, even if it just meant that I got to put headphones on to get away from the noise.</w:t>
+      </w:r>
+      <w:r>
+        <w:rPr>
+          <w:rFonts w:ascii="Times New Roman" w:eastAsia="Times New Roman" w:hAnsi="Times New Roman" w:cs="Times New Roman"/>
+          <w:sz w:val="24"/>
+          <w:szCs w:val="24"/>
+        </w:rPr>
+        <w:t xml:space="preserve"> </w:t>
+      </w:r>
     </w:p>
     <w:p>
       <w:pPr>
@@ -326,15 +390,87 @@
           <w:sz w:val="24"/>
           <w:szCs w:val="24"/>
         </w:rPr>
-        <w:t xml:space="preserve">-design cribbage; it didn’t go that well, I don’t remember exactly what I did, but I do remember that it made the game significantly worse, despite the failure </w:t>
-      </w:r>
-      <w:r>
-        <w:rPr>
-          <w:rFonts w:ascii="Times New Roman" w:eastAsia="Times New Roman" w:hAnsi="Times New Roman" w:cs="Times New Roman"/>
-          <w:sz w:val="24"/>
-          <w:szCs w:val="24"/>
-        </w:rPr>
-        <w:t xml:space="preserve">I loved trying to balance how ‘powerful’ the crib was. </w:t>
+        <w:t>-design cribbage; it didn’t go that well</w:t>
+      </w:r>
+      <w:r>
+        <w:rPr>
+          <w:rFonts w:ascii="Times New Roman" w:eastAsia="Times New Roman" w:hAnsi="Times New Roman" w:cs="Times New Roman"/>
+          <w:sz w:val="24"/>
+          <w:szCs w:val="24"/>
+        </w:rPr>
+        <w:t>.</w:t>
+      </w:r>
+      <w:r>
+        <w:rPr>
+          <w:rFonts w:ascii="Times New Roman" w:eastAsia="Times New Roman" w:hAnsi="Times New Roman" w:cs="Times New Roman"/>
+          <w:sz w:val="24"/>
+          <w:szCs w:val="24"/>
+        </w:rPr>
+        <w:t xml:space="preserve"> I don’t remember exactly what I did, but I do remember that it made the game significantly worse</w:t>
+      </w:r>
+      <w:r>
+        <w:rPr>
+          <w:rFonts w:ascii="Times New Roman" w:eastAsia="Times New Roman" w:hAnsi="Times New Roman" w:cs="Times New Roman"/>
+          <w:sz w:val="24"/>
+          <w:szCs w:val="24"/>
+        </w:rPr>
+        <w:t>.</w:t>
+      </w:r>
+      <w:r>
+        <w:rPr>
+          <w:rFonts w:ascii="Times New Roman" w:eastAsia="Times New Roman" w:hAnsi="Times New Roman" w:cs="Times New Roman"/>
+          <w:sz w:val="24"/>
+          <w:szCs w:val="24"/>
+        </w:rPr>
+        <w:t xml:space="preserve"> </w:t>
+      </w:r>
+      <w:r>
+        <w:rPr>
+          <w:rFonts w:ascii="Times New Roman" w:eastAsia="Times New Roman" w:hAnsi="Times New Roman" w:cs="Times New Roman"/>
+          <w:sz w:val="24"/>
+          <w:szCs w:val="24"/>
+        </w:rPr>
+        <w:t>D</w:t>
+      </w:r>
+      <w:r>
+        <w:rPr>
+          <w:rFonts w:ascii="Times New Roman" w:eastAsia="Times New Roman" w:hAnsi="Times New Roman" w:cs="Times New Roman"/>
+          <w:sz w:val="24"/>
+          <w:szCs w:val="24"/>
+        </w:rPr>
+        <w:t xml:space="preserve">espite the failure </w:t>
+      </w:r>
+      <w:r>
+        <w:rPr>
+          <w:rFonts w:ascii="Times New Roman" w:eastAsia="Times New Roman" w:hAnsi="Times New Roman" w:cs="Times New Roman"/>
+          <w:sz w:val="24"/>
+          <w:szCs w:val="24"/>
+        </w:rPr>
+        <w:t xml:space="preserve">I loved trying to balance how ‘powerful’ </w:t>
+      </w:r>
+      <w:r>
+        <w:rPr>
+          <w:rFonts w:ascii="Times New Roman" w:eastAsia="Times New Roman" w:hAnsi="Times New Roman" w:cs="Times New Roman"/>
+          <w:sz w:val="24"/>
+          <w:szCs w:val="24"/>
+        </w:rPr>
+        <w:t xml:space="preserve">of </w:t>
+      </w:r>
+      <w:r>
+        <w:rPr>
+          <w:rFonts w:ascii="Times New Roman" w:eastAsia="Times New Roman" w:hAnsi="Times New Roman" w:cs="Times New Roman"/>
+          <w:sz w:val="24"/>
+          <w:szCs w:val="24"/>
+        </w:rPr>
+        <w:t>the crib.</w:t>
+      </w:r>
+      <w:r>
+        <w:rPr>
+          <w:rFonts w:ascii="Times New Roman" w:eastAsia="Times New Roman" w:hAnsi="Times New Roman" w:cs="Times New Roman"/>
+          <w:sz w:val="24"/>
+          <w:szCs w:val="24"/>
+        </w:rPr>
+        <w:t xml:space="preserve"> I found it incredibly enjoyable challenge to make the crib powerful, yet not game breaking</w:t>
       </w:r>
       <w:commentRangeStart w:id="0"/>
       <w:commentRangeStart w:id="1"/>
@@ -344,23 +480,7 @@
           <w:sz w:val="24"/>
           <w:szCs w:val="24"/>
         </w:rPr>
-        <w:t xml:space="preserve">Trying to make </w:t>
-      </w:r>
-      <w:r>
-        <w:rPr>
-          <w:rFonts w:ascii="Times New Roman" w:eastAsia="Times New Roman" w:hAnsi="Times New Roman" w:cs="Times New Roman"/>
-          <w:sz w:val="24"/>
-          <w:szCs w:val="24"/>
-        </w:rPr>
-        <w:t>the crib</w:t>
-      </w:r>
-      <w:r>
-        <w:rPr>
-          <w:rFonts w:ascii="Times New Roman" w:eastAsia="Times New Roman" w:hAnsi="Times New Roman" w:cs="Times New Roman"/>
-          <w:sz w:val="24"/>
-          <w:szCs w:val="24"/>
-        </w:rPr>
-        <w:t xml:space="preserve"> impactful, yet not game breaking was an incredibly enjoyable challenge.</w:t>
+        <w:t>.</w:t>
       </w:r>
       <w:commentRangeEnd w:id="0"/>
       <w:r>
@@ -512,7 +632,23 @@
           <w:sz w:val="24"/>
           <w:szCs w:val="24"/>
         </w:rPr>
-        <w:t xml:space="preserve">I would spend hours working on the games I made. In and out of class, at home and during my medical treatment. I loved trying to add new features and struggling with logic puzzles, I even ended up choosing to work on games for class over studding for other classes like math or English. Once I was done with both game design classes I continued making games. </w:t>
+        <w:t>I would spend hours working on the games I made. In and out of class, at home and during my medical treatment. I loved trying to add new features and struggling with logic puzzles, I even ended up choosing to work on games over stud</w:t>
+      </w:r>
+      <w:r>
+        <w:rPr>
+          <w:rFonts w:ascii="Times New Roman" w:eastAsia="Times New Roman" w:hAnsi="Times New Roman" w:cs="Times New Roman"/>
+          <w:sz w:val="24"/>
+          <w:szCs w:val="24"/>
+        </w:rPr>
+        <w:t>y</w:t>
+      </w:r>
+      <w:r>
+        <w:rPr>
+          <w:rFonts w:ascii="Times New Roman" w:eastAsia="Times New Roman" w:hAnsi="Times New Roman" w:cs="Times New Roman"/>
+          <w:sz w:val="24"/>
+          <w:szCs w:val="24"/>
+        </w:rPr>
+        <w:t xml:space="preserve">ing for other classes like math or English. Once I was done with both game design classes I continued making games. </w:t>
       </w:r>
       <w:r>
         <w:rPr>
@@ -560,7 +696,55 @@
           <w:sz w:val="24"/>
           <w:szCs w:val="24"/>
         </w:rPr>
-        <w:t xml:space="preserve">attended to school game development club. I would talk for hours with my friend about game idea whenever I had the chance. One week in the club me and my friend made a game to turn in as a History class assignment. Throughout </w:t>
+        <w:t xml:space="preserve">attended </w:t>
+      </w:r>
+      <w:r>
+        <w:rPr>
+          <w:rFonts w:ascii="Times New Roman" w:eastAsia="Times New Roman" w:hAnsi="Times New Roman" w:cs="Times New Roman"/>
+          <w:sz w:val="24"/>
+          <w:szCs w:val="24"/>
+        </w:rPr>
+        <w:t>the</w:t>
+      </w:r>
+      <w:r>
+        <w:rPr>
+          <w:rFonts w:ascii="Times New Roman" w:eastAsia="Times New Roman" w:hAnsi="Times New Roman" w:cs="Times New Roman"/>
+          <w:sz w:val="24"/>
+          <w:szCs w:val="24"/>
+        </w:rPr>
+        <w:t xml:space="preserve"> school game development club. </w:t>
+      </w:r>
+      <w:r>
+        <w:rPr>
+          <w:rFonts w:ascii="Times New Roman" w:eastAsia="Times New Roman" w:hAnsi="Times New Roman" w:cs="Times New Roman"/>
+          <w:sz w:val="24"/>
+          <w:szCs w:val="24"/>
+        </w:rPr>
+        <w:t>For hours friends and I would discuss ideas for games that we had.</w:t>
+      </w:r>
+      <w:r>
+        <w:rPr>
+          <w:rFonts w:ascii="Times New Roman" w:eastAsia="Times New Roman" w:hAnsi="Times New Roman" w:cs="Times New Roman"/>
+          <w:sz w:val="24"/>
+          <w:szCs w:val="24"/>
+        </w:rPr>
+        <w:t xml:space="preserve"> One week in the club </w:t>
+      </w:r>
+      <w:r>
+        <w:rPr>
+          <w:rFonts w:ascii="Times New Roman" w:eastAsia="Times New Roman" w:hAnsi="Times New Roman" w:cs="Times New Roman"/>
+          <w:sz w:val="24"/>
+          <w:szCs w:val="24"/>
+        </w:rPr>
+        <w:t>a friend and I</w:t>
+      </w:r>
+      <w:r>
+        <w:rPr>
+          <w:rFonts w:ascii="Times New Roman" w:eastAsia="Times New Roman" w:hAnsi="Times New Roman" w:cs="Times New Roman"/>
+          <w:sz w:val="24"/>
+          <w:szCs w:val="24"/>
+        </w:rPr>
+        <w:t xml:space="preserve"> made a game to turn in as a History class assignment. Throughout </w:t>
       </w:r>
       <w:r>
         <w:rPr>
@@ -570,37 +754,23 @@
         </w:rPr>
         <w:t xml:space="preserve">High School I </w:t>
       </w:r>
-      <w:r>
-        <w:rPr>
-          <w:rFonts w:ascii="Times New Roman" w:eastAsia="Times New Roman" w:hAnsi="Times New Roman" w:cs="Times New Roman"/>
-          <w:sz w:val="24"/>
-          <w:szCs w:val="24"/>
-        </w:rPr>
-        <w:t xml:space="preserve">also </w:t>
-      </w:r>
-      <w:r>
-        <w:rPr>
-          <w:rFonts w:ascii="Times New Roman" w:eastAsia="Times New Roman" w:hAnsi="Times New Roman" w:cs="Times New Roman"/>
-          <w:sz w:val="24"/>
-          <w:szCs w:val="24"/>
-        </w:rPr>
-        <w:t>took advance</w:t>
-      </w:r>
-      <w:r>
-        <w:rPr>
-          <w:rFonts w:ascii="Times New Roman" w:eastAsia="Times New Roman" w:hAnsi="Times New Roman" w:cs="Times New Roman"/>
-          <w:sz w:val="24"/>
-          <w:szCs w:val="24"/>
-        </w:rPr>
-        <w:t>d</w:t>
-      </w:r>
-      <w:r>
-        <w:rPr>
-          <w:rFonts w:ascii="Times New Roman" w:eastAsia="Times New Roman" w:hAnsi="Times New Roman" w:cs="Times New Roman"/>
-          <w:sz w:val="24"/>
-          <w:szCs w:val="24"/>
-        </w:rPr>
-        <w:t xml:space="preserve"> computer science courses to improve my ability to program the games I wanted to make.</w:t>
+      <w:proofErr w:type="gramStart"/>
+      <w:r>
+        <w:rPr>
+          <w:rFonts w:ascii="Times New Roman" w:eastAsia="Times New Roman" w:hAnsi="Times New Roman" w:cs="Times New Roman"/>
+          <w:sz w:val="24"/>
+          <w:szCs w:val="24"/>
+        </w:rPr>
+        <w:t>made an effort</w:t>
+      </w:r>
+      <w:proofErr w:type="gramEnd"/>
+      <w:r>
+        <w:rPr>
+          <w:rFonts w:ascii="Times New Roman" w:eastAsia="Times New Roman" w:hAnsi="Times New Roman" w:cs="Times New Roman"/>
+          <w:sz w:val="24"/>
+          <w:szCs w:val="24"/>
+        </w:rPr>
+        <w:t xml:space="preserve"> to improve my ability to program the games I want to design I took several advanced computer science classes, including a level 200 three credit Data Structures and Algorithms course accredited by Marquette University, during my Junior year.</w:t>
       </w:r>
     </w:p>
     <w:p>
@@ -657,7 +827,23 @@
           <w:sz w:val="24"/>
           <w:szCs w:val="24"/>
         </w:rPr>
-        <w:t xml:space="preserve"> DigiPen I knew it was a school</w:t>
+        <w:t xml:space="preserve"> DigiPen I knew it was </w:t>
+      </w:r>
+      <w:r>
+        <w:rPr>
+          <w:rFonts w:ascii="Times New Roman" w:eastAsia="Times New Roman" w:hAnsi="Times New Roman" w:cs="Times New Roman"/>
+          <w:sz w:val="24"/>
+          <w:szCs w:val="24"/>
+        </w:rPr>
+        <w:t>the</w:t>
+      </w:r>
+      <w:r>
+        <w:rPr>
+          <w:rFonts w:ascii="Times New Roman" w:eastAsia="Times New Roman" w:hAnsi="Times New Roman" w:cs="Times New Roman"/>
+          <w:sz w:val="24"/>
+          <w:szCs w:val="24"/>
+        </w:rPr>
+        <w:t xml:space="preserve"> school</w:t>
       </w:r>
       <w:r>
         <w:rPr>
@@ -681,23 +867,39 @@
           <w:sz w:val="24"/>
           <w:szCs w:val="24"/>
         </w:rPr>
-        <w:t>T</w:t>
-      </w:r>
-      <w:r>
-        <w:rPr>
-          <w:rFonts w:ascii="Times New Roman" w:eastAsia="Times New Roman" w:hAnsi="Times New Roman" w:cs="Times New Roman"/>
-          <w:sz w:val="24"/>
-          <w:szCs w:val="24"/>
-        </w:rPr>
-        <w:t>he student body is made up of people that I get along with</w:t>
-      </w:r>
-      <w:r>
-        <w:rPr>
-          <w:rFonts w:ascii="Times New Roman" w:eastAsia="Times New Roman" w:hAnsi="Times New Roman" w:cs="Times New Roman"/>
-          <w:sz w:val="24"/>
-          <w:szCs w:val="24"/>
-        </w:rPr>
-        <w:t>, with similar interests and hobbies as mine</w:t>
+        <w:t>When I read</w:t>
+      </w:r>
+      <w:r>
+        <w:rPr>
+          <w:rFonts w:ascii="Times New Roman" w:eastAsia="Times New Roman" w:hAnsi="Times New Roman" w:cs="Times New Roman"/>
+          <w:sz w:val="24"/>
+          <w:szCs w:val="24"/>
+        </w:rPr>
+        <w:t xml:space="preserve"> about life on campus </w:t>
+      </w:r>
+      <w:r>
+        <w:rPr>
+          <w:rFonts w:ascii="Times New Roman" w:eastAsia="Times New Roman" w:hAnsi="Times New Roman" w:cs="Times New Roman"/>
+          <w:sz w:val="24"/>
+          <w:szCs w:val="24"/>
+        </w:rPr>
+        <w:t xml:space="preserve">I </w:t>
+      </w:r>
+      <w:r>
+        <w:rPr>
+          <w:rFonts w:ascii="Times New Roman" w:eastAsia="Times New Roman" w:hAnsi="Times New Roman" w:cs="Times New Roman"/>
+          <w:sz w:val="24"/>
+          <w:szCs w:val="24"/>
+        </w:rPr>
+        <w:t>could tell DigiPen</w:t>
+      </w:r>
+      <w:r>
+        <w:rPr>
+          <w:rFonts w:ascii="Times New Roman" w:eastAsia="Times New Roman" w:hAnsi="Times New Roman" w:cs="Times New Roman"/>
+          <w:sz w:val="24"/>
+          <w:szCs w:val="24"/>
+        </w:rPr>
+        <w:t xml:space="preserve"> was an environment that would let me thrive</w:t>
       </w:r>
       <w:r>
         <w:rPr>
@@ -713,31 +915,32 @@
           <w:sz w:val="24"/>
           <w:szCs w:val="24"/>
         </w:rPr>
-        <w:t xml:space="preserve"> Reading about life on campus </w:t>
-      </w:r>
-      <w:r>
-        <w:rPr>
-          <w:rFonts w:ascii="Times New Roman" w:eastAsia="Times New Roman" w:hAnsi="Times New Roman" w:cs="Times New Roman"/>
-          <w:sz w:val="24"/>
-          <w:szCs w:val="24"/>
-        </w:rPr>
-        <w:t xml:space="preserve">I </w:t>
-      </w:r>
-      <w:r>
-        <w:rPr>
-          <w:rFonts w:ascii="Times New Roman" w:eastAsia="Times New Roman" w:hAnsi="Times New Roman" w:cs="Times New Roman"/>
-          <w:sz w:val="24"/>
-          <w:szCs w:val="24"/>
-        </w:rPr>
-        <w:t>could tell DigiPen was a place I would want to be.</w:t>
-      </w:r>
-      <w:r>
-        <w:rPr>
-          <w:rFonts w:ascii="Times New Roman" w:eastAsia="Times New Roman" w:hAnsi="Times New Roman" w:cs="Times New Roman"/>
-          <w:sz w:val="24"/>
-          <w:szCs w:val="24"/>
-        </w:rPr>
-        <w:t xml:space="preserve"> I could tell that it was a school </w:t>
+        <w:t xml:space="preserve"> </w:t>
+      </w:r>
+      <w:r>
+        <w:rPr>
+          <w:rFonts w:ascii="Times New Roman" w:eastAsia="Times New Roman" w:hAnsi="Times New Roman" w:cs="Times New Roman"/>
+          <w:sz w:val="24"/>
+          <w:szCs w:val="24"/>
+        </w:rPr>
+        <w:t xml:space="preserve">Everything I saw </w:t>
+      </w:r>
+      <w:r>
+        <w:rPr>
+          <w:rFonts w:ascii="Times New Roman" w:eastAsia="Times New Roman" w:hAnsi="Times New Roman" w:cs="Times New Roman"/>
+          <w:sz w:val="24"/>
+          <w:szCs w:val="24"/>
+        </w:rPr>
+        <w:lastRenderedPageBreak/>
+        <w:t xml:space="preserve">depicted </w:t>
+      </w:r>
+      <w:r>
+        <w:rPr>
+          <w:rFonts w:ascii="Times New Roman" w:eastAsia="Times New Roman" w:hAnsi="Times New Roman" w:cs="Times New Roman"/>
+          <w:sz w:val="24"/>
+          <w:szCs w:val="24"/>
+        </w:rPr>
+        <w:t xml:space="preserve">a school </w:t>
       </w:r>
       <w:r>
         <w:rPr>
@@ -801,16 +1004,7 @@
           <w:sz w:val="24"/>
           <w:szCs w:val="24"/>
         </w:rPr>
-        <w:t xml:space="preserve">work and class </w:t>
-      </w:r>
-      <w:r>
-        <w:rPr>
-          <w:rFonts w:ascii="Times New Roman" w:eastAsia="Times New Roman" w:hAnsi="Times New Roman" w:cs="Times New Roman"/>
-          <w:sz w:val="24"/>
-          <w:szCs w:val="24"/>
-        </w:rPr>
-        <w:lastRenderedPageBreak/>
-        <w:t xml:space="preserve">projects, to the Alumni and their work, I knew DigiPen could teach me what I wanted to know. </w:t>
+        <w:t xml:space="preserve">work and class projects, to the Alumni and their work, I knew DigiPen could teach me what I wanted to know. </w:t>
       </w:r>
       <w:r>
         <w:rPr>
@@ -858,15 +1052,47 @@
           <w:sz w:val="24"/>
           <w:szCs w:val="24"/>
         </w:rPr>
-        <w:t xml:space="preserve"> are all things I was interested in;</w:t>
-      </w:r>
-      <w:r>
-        <w:rPr>
-          <w:rFonts w:ascii="Times New Roman" w:eastAsia="Times New Roman" w:hAnsi="Times New Roman" w:cs="Times New Roman"/>
-          <w:sz w:val="24"/>
-          <w:szCs w:val="24"/>
-        </w:rPr>
-        <w:t xml:space="preserve"> I could tell that they are my people. </w:t>
+        <w:t xml:space="preserve"> are all things I was interested in</w:t>
+      </w:r>
+      <w:r>
+        <w:rPr>
+          <w:rFonts w:ascii="Times New Roman" w:eastAsia="Times New Roman" w:hAnsi="Times New Roman" w:cs="Times New Roman"/>
+          <w:sz w:val="24"/>
+          <w:szCs w:val="24"/>
+        </w:rPr>
+        <w:t xml:space="preserve"> I</w:t>
+      </w:r>
+      <w:r>
+        <w:rPr>
+          <w:rFonts w:ascii="Times New Roman" w:eastAsia="Times New Roman" w:hAnsi="Times New Roman" w:cs="Times New Roman"/>
+          <w:sz w:val="24"/>
+          <w:szCs w:val="24"/>
+        </w:rPr>
+        <w:t xml:space="preserve"> felt that these</w:t>
+      </w:r>
+      <w:r>
+        <w:rPr>
+          <w:rFonts w:ascii="Times New Roman" w:eastAsia="Times New Roman" w:hAnsi="Times New Roman" w:cs="Times New Roman"/>
+          <w:sz w:val="24"/>
+          <w:szCs w:val="24"/>
+        </w:rPr>
+        <w:t xml:space="preserve"> </w:t>
+      </w:r>
+      <w:r>
+        <w:rPr>
+          <w:rFonts w:ascii="Times New Roman" w:eastAsia="Times New Roman" w:hAnsi="Times New Roman" w:cs="Times New Roman"/>
+          <w:sz w:val="24"/>
+          <w:szCs w:val="24"/>
+        </w:rPr>
+        <w:t>where</w:t>
+      </w:r>
+      <w:r>
+        <w:rPr>
+          <w:rFonts w:ascii="Times New Roman" w:eastAsia="Times New Roman" w:hAnsi="Times New Roman" w:cs="Times New Roman"/>
+          <w:sz w:val="24"/>
+          <w:szCs w:val="24"/>
+        </w:rPr>
+        <w:t xml:space="preserve"> my people. </w:t>
       </w:r>
     </w:p>
     <w:p>
@@ -876,24 +1102,57 @@
           <w:rFonts w:ascii="Times New Roman" w:eastAsia="Times New Roman" w:hAnsi="Times New Roman" w:cs="Times New Roman"/>
           <w:sz w:val="24"/>
           <w:szCs w:val="24"/>
-          <w:vertAlign w:val="subscript"/>
-        </w:rPr>
-      </w:pPr>
-      <w:r>
-        <w:rPr>
-          <w:rFonts w:ascii="Times New Roman" w:eastAsia="Times New Roman" w:hAnsi="Times New Roman" w:cs="Times New Roman"/>
-          <w:sz w:val="24"/>
-          <w:szCs w:val="24"/>
-        </w:rPr>
-        <w:t>In early summer this year I had the pleasure to visit the Redmond campus, and while there</w:t>
-      </w:r>
-      <w:r>
-        <w:rPr>
-          <w:rFonts w:ascii="Times New Roman" w:eastAsia="Times New Roman" w:hAnsi="Times New Roman" w:cs="Times New Roman"/>
-          <w:sz w:val="24"/>
-          <w:szCs w:val="24"/>
-        </w:rPr>
-        <w:t xml:space="preserve"> I could start a conversation about</w:t>
+        </w:rPr>
+      </w:pPr>
+    </w:p>
+    <w:p>
+      <w:pPr>
+        <w:spacing w:after="0" w:line="480" w:lineRule="auto"/>
+        <w:rPr>
+          <w:rFonts w:ascii="Times New Roman" w:eastAsia="Times New Roman" w:hAnsi="Times New Roman" w:cs="Times New Roman"/>
+          <w:sz w:val="24"/>
+          <w:szCs w:val="24"/>
+        </w:rPr>
+      </w:pPr>
+      <w:r>
+        <w:rPr>
+          <w:rFonts w:ascii="Times New Roman" w:eastAsia="Times New Roman" w:hAnsi="Times New Roman" w:cs="Times New Roman"/>
+          <w:sz w:val="24"/>
+          <w:szCs w:val="24"/>
+        </w:rPr>
+        <w:t>When I had the pleasure this summer to visit the Redmond campus, I knew this was the place I belonged.</w:t>
+      </w:r>
+      <w:r>
+        <w:rPr>
+          <w:rFonts w:ascii="Times New Roman" w:eastAsia="Times New Roman" w:hAnsi="Times New Roman" w:cs="Times New Roman"/>
+          <w:sz w:val="24"/>
+          <w:szCs w:val="24"/>
+        </w:rPr>
+        <w:t xml:space="preserve"> </w:t>
+      </w:r>
+      <w:r>
+        <w:rPr>
+          <w:rFonts w:ascii="Times New Roman" w:eastAsia="Times New Roman" w:hAnsi="Times New Roman" w:cs="Times New Roman"/>
+          <w:sz w:val="24"/>
+          <w:szCs w:val="24"/>
+        </w:rPr>
+        <w:t>I sat in on a Game Design 2 class, and while working on my own project the other students treated me as if I belonged, going so far as to reminding me to sign for attendance.</w:t>
+      </w:r>
+      <w:r>
+        <w:rPr>
+          <w:rFonts w:ascii="Times New Roman" w:eastAsia="Times New Roman" w:hAnsi="Times New Roman" w:cs="Times New Roman"/>
+          <w:sz w:val="24"/>
+          <w:szCs w:val="24"/>
+        </w:rPr>
+        <w:t xml:space="preserve"> In addition, </w:t>
+      </w:r>
+      <w:r>
+        <w:rPr>
+          <w:rFonts w:ascii="Times New Roman" w:eastAsia="Times New Roman" w:hAnsi="Times New Roman" w:cs="Times New Roman"/>
+          <w:sz w:val="24"/>
+          <w:szCs w:val="24"/>
+        </w:rPr>
+        <w:t>I could start a conversation about</w:t>
       </w:r>
       <w:r>
         <w:rPr>
@@ -930,7 +1189,6 @@
       <w:r>
         <w:rPr>
           <w:rFonts w:ascii="Times New Roman" w:eastAsia="Times New Roman" w:hAnsi="Times New Roman" w:cs="Times New Roman"/>
-          <w:color w:val="FF0000"/>
           <w:sz w:val="24"/>
           <w:szCs w:val="24"/>
         </w:rPr>
@@ -950,74 +1208,150 @@
           <w:sz w:val="24"/>
           <w:szCs w:val="24"/>
         </w:rPr>
-        <w:t xml:space="preserve"> met. I sat in on a Game Design 2 class, and while working on my own project the other students treated me</w:t>
-      </w:r>
-      <w:r>
-        <w:rPr>
-          <w:rFonts w:ascii="Times New Roman" w:eastAsia="Times New Roman" w:hAnsi="Times New Roman" w:cs="Times New Roman"/>
-          <w:sz w:val="24"/>
-          <w:szCs w:val="24"/>
-        </w:rPr>
-        <w:t xml:space="preserve"> as if</w:t>
-      </w:r>
-      <w:r>
-        <w:rPr>
-          <w:rFonts w:ascii="Times New Roman" w:eastAsia="Times New Roman" w:hAnsi="Times New Roman" w:cs="Times New Roman"/>
-          <w:sz w:val="24"/>
-          <w:szCs w:val="24"/>
-        </w:rPr>
-        <w:t xml:space="preserve"> I belonged, going so far as to reminding me to sign for attendance.</w:t>
-      </w:r>
-      <w:r>
-        <w:rPr>
-          <w:rFonts w:ascii="Times New Roman" w:eastAsia="Times New Roman" w:hAnsi="Times New Roman" w:cs="Times New Roman"/>
-          <w:sz w:val="24"/>
-          <w:szCs w:val="24"/>
-        </w:rPr>
-        <w:t xml:space="preserve"> </w:t>
-      </w:r>
-      <w:r>
-        <w:rPr>
-          <w:rFonts w:ascii="Times New Roman" w:eastAsia="Times New Roman" w:hAnsi="Times New Roman" w:cs="Times New Roman"/>
-          <w:sz w:val="24"/>
-          <w:szCs w:val="24"/>
-        </w:rPr>
-        <w:t xml:space="preserve">Not only is the student body fitting but the teaching style, pace of learning, and portfolio building that DigiPen does is something very fitting to how I like to learn. </w:t>
-      </w:r>
-      <w:r>
-        <w:rPr>
-          <w:rFonts w:ascii="Times New Roman" w:eastAsia="Times New Roman" w:hAnsi="Times New Roman" w:cs="Times New Roman"/>
-          <w:sz w:val="24"/>
-          <w:szCs w:val="24"/>
-        </w:rPr>
-        <w:t xml:space="preserve">Hands on and in teams DigiPen students don’t just study </w:t>
-      </w:r>
-      <w:r>
-        <w:rPr>
-          <w:rFonts w:ascii="Times New Roman" w:eastAsia="Times New Roman" w:hAnsi="Times New Roman" w:cs="Times New Roman"/>
-          <w:sz w:val="24"/>
-          <w:szCs w:val="24"/>
-        </w:rPr>
-        <w:t>theory but</w:t>
-      </w:r>
-      <w:r>
-        <w:rPr>
-          <w:rFonts w:ascii="Times New Roman" w:eastAsia="Times New Roman" w:hAnsi="Times New Roman" w:cs="Times New Roman"/>
-          <w:sz w:val="24"/>
-          <w:szCs w:val="24"/>
-        </w:rPr>
-        <w:t xml:space="preserve"> apply that theory in projects that model a real workplace environment. Graduates from DigiPen have an un-paralleled level of skill and knowledge, as well as a deep respect from employers. This is exactly what I want from a school.</w:t>
-      </w:r>
-      <w:r>
-        <w:rPr>
-          <w:rFonts w:ascii="Times New Roman" w:eastAsia="Times New Roman" w:hAnsi="Times New Roman" w:cs="Times New Roman"/>
-          <w:sz w:val="24"/>
-          <w:szCs w:val="24"/>
-        </w:rPr>
-        <w:t xml:space="preserve"> </w:t>
-      </w:r>
+        <w:t xml:space="preserve"> met. </w:t>
+      </w:r>
+      <w:r>
+        <w:rPr>
+          <w:rFonts w:ascii="Times New Roman" w:eastAsia="Times New Roman" w:hAnsi="Times New Roman" w:cs="Times New Roman"/>
+          <w:sz w:val="24"/>
+          <w:szCs w:val="24"/>
+        </w:rPr>
+        <w:t>Not only is the student body</w:t>
+      </w:r>
+      <w:r>
+        <w:rPr>
+          <w:rFonts w:ascii="Times New Roman" w:eastAsia="Times New Roman" w:hAnsi="Times New Roman" w:cs="Times New Roman"/>
+          <w:sz w:val="24"/>
+          <w:szCs w:val="24"/>
+        </w:rPr>
+        <w:t xml:space="preserve"> and faculty</w:t>
+      </w:r>
+      <w:r>
+        <w:rPr>
+          <w:rFonts w:ascii="Times New Roman" w:eastAsia="Times New Roman" w:hAnsi="Times New Roman" w:cs="Times New Roman"/>
+          <w:sz w:val="24"/>
+          <w:szCs w:val="24"/>
+        </w:rPr>
+        <w:t xml:space="preserve"> fitting</w:t>
+      </w:r>
+      <w:r>
+        <w:rPr>
+          <w:rFonts w:ascii="Times New Roman" w:eastAsia="Times New Roman" w:hAnsi="Times New Roman" w:cs="Times New Roman"/>
+          <w:sz w:val="24"/>
+          <w:szCs w:val="24"/>
+        </w:rPr>
+        <w:t xml:space="preserve"> to my learning style, the</w:t>
+      </w:r>
+      <w:r>
+        <w:rPr>
+          <w:rFonts w:ascii="Times New Roman" w:eastAsia="Times New Roman" w:hAnsi="Times New Roman" w:cs="Times New Roman"/>
+          <w:sz w:val="24"/>
+          <w:szCs w:val="24"/>
+        </w:rPr>
+        <w:t xml:space="preserve"> pace of learning, and portfolio building</w:t>
+      </w:r>
+      <w:r>
+        <w:rPr>
+          <w:rFonts w:ascii="Times New Roman" w:eastAsia="Times New Roman" w:hAnsi="Times New Roman" w:cs="Times New Roman"/>
+          <w:sz w:val="24"/>
+          <w:szCs w:val="24"/>
+        </w:rPr>
+        <w:t xml:space="preserve"> that DigiPen requires is how I like to learn</w:t>
+      </w:r>
+      <w:r>
+        <w:rPr>
+          <w:rFonts w:ascii="Times New Roman" w:eastAsia="Times New Roman" w:hAnsi="Times New Roman" w:cs="Times New Roman"/>
+          <w:sz w:val="24"/>
+          <w:szCs w:val="24"/>
+        </w:rPr>
+        <w:t xml:space="preserve">. </w:t>
+      </w:r>
+      <w:r>
+        <w:rPr>
+          <w:rFonts w:ascii="Times New Roman" w:eastAsia="Times New Roman" w:hAnsi="Times New Roman" w:cs="Times New Roman"/>
+          <w:sz w:val="24"/>
+          <w:szCs w:val="24"/>
+        </w:rPr>
+        <w:t>With the h</w:t>
+      </w:r>
+      <w:r>
+        <w:rPr>
+          <w:rFonts w:ascii="Times New Roman" w:eastAsia="Times New Roman" w:hAnsi="Times New Roman" w:cs="Times New Roman"/>
+          <w:sz w:val="24"/>
+          <w:szCs w:val="24"/>
+        </w:rPr>
+        <w:t xml:space="preserve">ands on and in </w:t>
+      </w:r>
+      <w:r>
+        <w:rPr>
+          <w:rFonts w:ascii="Times New Roman" w:eastAsia="Times New Roman" w:hAnsi="Times New Roman" w:cs="Times New Roman"/>
+          <w:sz w:val="24"/>
+          <w:szCs w:val="24"/>
+        </w:rPr>
+        <w:t>teams’ approach</w:t>
+      </w:r>
+      <w:r>
+        <w:rPr>
+          <w:rFonts w:ascii="Times New Roman" w:eastAsia="Times New Roman" w:hAnsi="Times New Roman" w:cs="Times New Roman"/>
+          <w:sz w:val="24"/>
+          <w:szCs w:val="24"/>
+        </w:rPr>
+        <w:t xml:space="preserve"> DigiPen students don’t </w:t>
+      </w:r>
+    </w:p>
+    <w:p>
+      <w:pPr>
+        <w:spacing w:after="0" w:line="480" w:lineRule="auto"/>
+        <w:rPr>
+          <w:rFonts w:ascii="Times New Roman" w:eastAsia="Times New Roman" w:hAnsi="Times New Roman" w:cs="Times New Roman"/>
+          <w:sz w:val="24"/>
+          <w:szCs w:val="24"/>
+        </w:rPr>
+      </w:pPr>
+    </w:p>
+    <w:p>
+      <w:pPr>
+        <w:spacing w:after="0" w:line="480" w:lineRule="auto"/>
+        <w:rPr>
+          <w:rFonts w:ascii="Times New Roman" w:eastAsia="Times New Roman" w:hAnsi="Times New Roman" w:cs="Times New Roman"/>
+          <w:sz w:val="24"/>
+          <w:szCs w:val="24"/>
+        </w:rPr>
+      </w:pPr>
       <w:bookmarkStart w:id="3" w:name="_GoBack"/>
       <w:bookmarkEnd w:id="3"/>
+      <w:r>
+        <w:rPr>
+          <w:rFonts w:ascii="Times New Roman" w:eastAsia="Times New Roman" w:hAnsi="Times New Roman" w:cs="Times New Roman"/>
+          <w:sz w:val="24"/>
+          <w:szCs w:val="24"/>
+        </w:rPr>
+        <w:t xml:space="preserve">just study </w:t>
+      </w:r>
+      <w:r>
+        <w:rPr>
+          <w:rFonts w:ascii="Times New Roman" w:eastAsia="Times New Roman" w:hAnsi="Times New Roman" w:cs="Times New Roman"/>
+          <w:sz w:val="24"/>
+          <w:szCs w:val="24"/>
+        </w:rPr>
+        <w:t>theory but</w:t>
+      </w:r>
+      <w:r>
+        <w:rPr>
+          <w:rFonts w:ascii="Times New Roman" w:eastAsia="Times New Roman" w:hAnsi="Times New Roman" w:cs="Times New Roman"/>
+          <w:sz w:val="24"/>
+          <w:szCs w:val="24"/>
+        </w:rPr>
+        <w:t xml:space="preserve"> apply that theory in projects that model a real workplace environment. Graduates from DigiPen have an un-paralleled level of skill and knowledge, as well as a deep respect from employers. This is exactly what I want from a school.</w:t>
+      </w:r>
+      <w:r>
+        <w:rPr>
+          <w:rFonts w:ascii="Times New Roman" w:eastAsia="Times New Roman" w:hAnsi="Times New Roman" w:cs="Times New Roman"/>
+          <w:sz w:val="24"/>
+          <w:szCs w:val="24"/>
+        </w:rPr>
+        <w:t xml:space="preserve"> </w:t>
+      </w:r>
     </w:p>
     <w:sectPr>
       <w:pgSz w:w="12240" w:h="15840" w:code="1"/>
@@ -1044,10 +1378,7 @@
   <w:comment w:id="1" w:author="Jacob Patrick" w:date="2018-06-07T09:47:00Z" w:initials="JP">
     <w:p>
       <w:r>
-        <w:t xml:space="preserve">how is it </w:t>
-      </w:r>
-      <w:r>
-        <w:t>a incomplete sentence</w:t>
+        <w:t>how is it a incomplete sentence</w:t>
       </w:r>
       <w:r>
         <w:annotationRef/>

</xml_diff>